<commit_message>
wish list Ui added
</commit_message>
<xml_diff>
--- a/report/project_report.docx
+++ b/report/project_report.docx
@@ -6,7 +6,6 @@
       <w:pPr>
         <w:pStyle w:val="Normal"/>
         <w:widowControl w:val="false"/>
-        <w:autoSpaceDE w:val="false"/>
         <w:spacing w:lineRule="exact" w:line="320" w:before="2" w:after="0"/>
         <w:ind w:left="0" w:right="-20" w:hanging="0"/>
         <w:jc w:val="center"/>
@@ -18,11 +17,15 @@
         </w:rPr>
       </w:pPr>
       <w:r>
-        <w:rPr/>
+        <w:rPr>
+          <w:b/>
+          <w:sz w:val="32"/>
+          <w:szCs w:val="32"/>
+        </w:rPr>
         <mc:AlternateContent>
           <mc:Choice Requires="wps">
             <w:drawing>
-              <wp:anchor behindDoc="1" distT="0" distB="0" distL="114935" distR="114935" simplePos="0" locked="0" layoutInCell="1" allowOverlap="1" relativeHeight="2">
+              <wp:anchor behindDoc="1" distT="0" distB="0" distL="0" distR="0" simplePos="0" locked="0" layoutInCell="1" allowOverlap="1" relativeHeight="2">
                 <wp:simplePos x="0" y="0"/>
                 <wp:positionH relativeFrom="column">
                   <wp:posOffset>4177665</wp:posOffset>
@@ -30,10 +33,10 @@
                 <wp:positionV relativeFrom="paragraph">
                   <wp:posOffset>-41910</wp:posOffset>
                 </wp:positionV>
-                <wp:extent cx="487680" cy="573405"/>
+                <wp:extent cx="488315" cy="574040"/>
                 <wp:effectExtent l="0" t="0" r="0" b="0"/>
                 <wp:wrapNone/>
-                <wp:docPr id="1" name=""/>
+                <wp:docPr id="1" name="Image1"/>
                 <a:graphic xmlns:a="http://schemas.openxmlformats.org/drawingml/2006/main">
                   <a:graphicData uri="http://schemas.microsoft.com/office/word/2010/wordprocessingShape">
                     <wps:wsp>
@@ -41,7 +44,7 @@
                       <wps:spPr>
                         <a:xfrm>
                           <a:off x="0" y="0"/>
-                          <a:ext cx="487080" cy="572760"/>
+                          <a:ext cx="487800" cy="573480"/>
                         </a:xfrm>
                         <a:prstGeom prst="rect">
                           <a:avLst/>
@@ -71,7 +74,7 @@
           </mc:Choice>
           <mc:Fallback>
             <w:pict>
-              <v:rect id="shape_0" stroked="f" style="position:absolute;margin-left:328.95pt;margin-top:-3.3pt;width:38.3pt;height:45.05pt">
+              <v:rect id="shape_0" ID="Image1" stroked="f" style="position:absolute;margin-left:328.95pt;margin-top:-3.3pt;width:38.35pt;height:45.1pt">
                 <w10:wrap type="none"/>
                 <v:imagedata r:id="rId2" o:detectmouseclick="t"/>
                 <v:stroke color="#3465a4" joinstyle="round" endcap="flat"/>
@@ -85,7 +88,6 @@
       <w:pPr>
         <w:pStyle w:val="Normal"/>
         <w:widowControl w:val="false"/>
-        <w:autoSpaceDE w:val="false"/>
         <w:spacing w:lineRule="exact" w:line="320" w:before="2" w:after="0"/>
         <w:ind w:left="0" w:right="-20" w:hanging="0"/>
         <w:jc w:val="center"/>
@@ -97,14 +99,17 @@
         </w:rPr>
       </w:pPr>
       <w:r>
-        <w:rPr/>
+        <w:rPr>
+          <w:b/>
+          <w:sz w:val="32"/>
+          <w:szCs w:val="32"/>
+        </w:rPr>
       </w:r>
     </w:p>
     <w:p>
       <w:pPr>
         <w:pStyle w:val="Normal"/>
         <w:widowControl w:val="false"/>
-        <w:autoSpaceDE w:val="false"/>
         <w:spacing w:lineRule="exact" w:line="320" w:before="2" w:after="0"/>
         <w:ind w:left="0" w:right="-20" w:hanging="0"/>
         <w:jc w:val="center"/>
@@ -116,14 +121,17 @@
         </w:rPr>
       </w:pPr>
       <w:r>
-        <w:rPr/>
+        <w:rPr>
+          <w:b/>
+          <w:sz w:val="32"/>
+          <w:szCs w:val="32"/>
+        </w:rPr>
       </w:r>
     </w:p>
     <w:p>
       <w:pPr>
         <w:pStyle w:val="Normal"/>
         <w:widowControl w:val="false"/>
-        <w:autoSpaceDE w:val="false"/>
         <w:spacing w:lineRule="exact" w:line="320" w:before="2" w:after="0"/>
         <w:ind w:left="0" w:right="-20" w:hanging="0"/>
         <w:jc w:val="center"/>
@@ -323,7 +331,6 @@
       <w:pPr>
         <w:pStyle w:val="Normal"/>
         <w:widowControl w:val="false"/>
-        <w:autoSpaceDE w:val="false"/>
         <w:spacing w:lineRule="exact" w:line="320" w:before="2" w:after="0"/>
         <w:ind w:left="0" w:right="-20" w:hanging="0"/>
         <w:jc w:val="center"/>
@@ -344,26 +351,13 @@
         <w:rPr>
           <w:b/>
         </w:rPr>
-        <w:t>(IT20</w:t>
-      </w:r>
-      <w:r>
-        <w:rPr>
-          <w:b/>
-        </w:rPr>
-        <w:t>1</w:t>
-      </w:r>
-      <w:r>
-        <w:rPr>
-          <w:b/>
-        </w:rPr>
-        <w:t>0)</w:t>
+        <w:t>(IT2010)</w:t>
       </w:r>
     </w:p>
     <w:p>
       <w:pPr>
         <w:pStyle w:val="Normal"/>
         <w:widowControl w:val="false"/>
-        <w:autoSpaceDE w:val="false"/>
         <w:spacing w:lineRule="exact" w:line="320" w:before="2" w:after="0"/>
         <w:ind w:left="0" w:right="-20" w:hanging="0"/>
         <w:jc w:val="center"/>
@@ -373,26 +367,13 @@
         <w:rPr>
           <w:b/>
         </w:rPr>
-        <w:t xml:space="preserve">Year2, Semester </w:t>
-      </w:r>
-      <w:r>
-        <w:rPr>
-          <w:b/>
-        </w:rPr>
-        <w:t>2</w:t>
-      </w:r>
-      <w:r>
-        <w:rPr>
-          <w:b/>
-        </w:rPr>
-        <w:t>-2020</w:t>
+        <w:t>Year2, Semester 2-2020</w:t>
       </w:r>
     </w:p>
     <w:p>
       <w:pPr>
         <w:pStyle w:val="Normal"/>
         <w:widowControl w:val="false"/>
-        <w:autoSpaceDE w:val="false"/>
         <w:spacing w:lineRule="exact" w:line="320" w:before="2" w:after="0"/>
         <w:ind w:left="0" w:right="-20" w:hanging="0"/>
         <w:jc w:val="center"/>
@@ -402,14 +383,15 @@
         </w:rPr>
       </w:pPr>
       <w:r>
-        <w:rPr/>
+        <w:rPr>
+          <w:b/>
+        </w:rPr>
       </w:r>
     </w:p>
     <w:p>
       <w:pPr>
         <w:pStyle w:val="Normal"/>
         <w:widowControl w:val="false"/>
-        <w:autoSpaceDE w:val="false"/>
         <w:spacing w:lineRule="exact" w:line="320" w:before="2" w:after="0"/>
         <w:ind w:left="0" w:right="-20" w:hanging="0"/>
         <w:jc w:val="center"/>
@@ -499,7 +481,7 @@
           <w:p>
             <w:pPr>
               <w:pStyle w:val="Normal"/>
-              <w:spacing w:lineRule="auto"/>
+              <w:spacing w:lineRule="auto" w:line="240"/>
               <w:jc w:val="center"/>
               <w:rPr>
                 <w:b/>
@@ -509,7 +491,11 @@
               </w:rPr>
             </w:pPr>
             <w:r>
-              <w:rPr/>
+              <w:rPr>
+                <w:b/>
+                <w:bCs/>
+                <w:sz w:val="24"/>
+              </w:rPr>
             </w:r>
           </w:p>
         </w:tc>
@@ -526,7 +512,7 @@
           <w:p>
             <w:pPr>
               <w:pStyle w:val="Normal"/>
-              <w:spacing w:lineRule="auto"/>
+              <w:spacing w:lineRule="auto" w:line="240"/>
               <w:rPr>
                 <w:b/>
                 <w:b/>
@@ -553,7 +539,7 @@
           <w:p>
             <w:pPr>
               <w:pStyle w:val="Normal"/>
-              <w:spacing w:lineRule="auto"/>
+              <w:spacing w:lineRule="auto" w:line="240"/>
               <w:rPr>
                 <w:b/>
                 <w:b/>
@@ -578,7 +564,7 @@
           <w:p>
             <w:pPr>
               <w:pStyle w:val="Normal"/>
-              <w:spacing w:lineRule="auto"/>
+              <w:spacing w:lineRule="auto" w:line="240"/>
               <w:rPr>
                 <w:b/>
                 <w:b/>
@@ -605,7 +591,7 @@
           <w:p>
             <w:pPr>
               <w:pStyle w:val="Normal"/>
-              <w:spacing w:lineRule="auto"/>
+              <w:spacing w:lineRule="auto" w:line="240"/>
               <w:rPr>
                 <w:b/>
                 <w:b/>
@@ -630,7 +616,7 @@
           <w:p>
             <w:pPr>
               <w:pStyle w:val="Normal"/>
-              <w:spacing w:lineRule="auto"/>
+              <w:spacing w:lineRule="auto" w:line="240"/>
               <w:rPr>
                 <w:b/>
                 <w:b/>
@@ -655,7 +641,7 @@
           <w:p>
             <w:pPr>
               <w:pStyle w:val="Normal"/>
-              <w:spacing w:lineRule="auto"/>
+              <w:spacing w:lineRule="auto" w:line="240"/>
               <w:rPr>
                 <w:b/>
                 <w:b/>
@@ -681,7 +667,7 @@
           <w:p>
             <w:pPr>
               <w:pStyle w:val="Normal"/>
-              <w:spacing w:lineRule="auto"/>
+              <w:spacing w:lineRule="auto" w:line="240"/>
               <w:rPr>
                 <w:b/>
                 <w:b/>
@@ -707,7 +693,7 @@
           <w:p>
             <w:pPr>
               <w:pStyle w:val="Normal"/>
-              <w:spacing w:lineRule="auto"/>
+              <w:spacing w:lineRule="auto" w:line="240"/>
               <w:rPr>
                 <w:b/>
                 <w:b/>
@@ -758,7 +744,7 @@
           <w:p>
             <w:pPr>
               <w:pStyle w:val="Normal"/>
-              <w:spacing w:lineRule="auto"/>
+              <w:spacing w:lineRule="auto" w:line="240"/>
               <w:rPr>
                 <w:sz w:val="24"/>
               </w:rPr>
@@ -779,7 +765,7 @@
           <w:p>
             <w:pPr>
               <w:pStyle w:val="Normal"/>
-              <w:spacing w:lineRule="auto"/>
+              <w:spacing w:lineRule="auto" w:line="240"/>
               <w:rPr>
                 <w:sz w:val="24"/>
               </w:rPr>
@@ -801,7 +787,7 @@
           <w:p>
             <w:pPr>
               <w:pStyle w:val="Normal"/>
-              <w:spacing w:lineRule="auto"/>
+              <w:spacing w:lineRule="auto" w:line="240"/>
               <w:ind w:left="113" w:right="113" w:hanging="0"/>
               <w:rPr>
                 <w:sz w:val="24"/>
@@ -824,7 +810,7 @@
           <w:p>
             <w:pPr>
               <w:pStyle w:val="Normal"/>
-              <w:spacing w:lineRule="auto"/>
+              <w:spacing w:lineRule="auto" w:line="240"/>
               <w:ind w:left="113" w:right="113" w:hanging="0"/>
               <w:rPr>
                 <w:sz w:val="24"/>
@@ -847,7 +833,7 @@
           <w:p>
             <w:pPr>
               <w:pStyle w:val="Normal"/>
-              <w:spacing w:lineRule="auto"/>
+              <w:spacing w:lineRule="auto" w:line="240"/>
               <w:ind w:left="113" w:right="113" w:hanging="0"/>
               <w:rPr>
                 <w:sz w:val="24"/>
@@ -870,7 +856,7 @@
           <w:p>
             <w:pPr>
               <w:pStyle w:val="Normal"/>
-              <w:spacing w:lineRule="auto"/>
+              <w:spacing w:lineRule="auto" w:line="240"/>
               <w:ind w:left="113" w:right="113" w:hanging="0"/>
               <w:rPr>
                 <w:sz w:val="24"/>
@@ -893,7 +879,7 @@
           <w:p>
             <w:pPr>
               <w:pStyle w:val="Normal"/>
-              <w:spacing w:lineRule="auto"/>
+              <w:spacing w:lineRule="auto" w:line="240"/>
               <w:ind w:left="113" w:right="113" w:hanging="0"/>
               <w:rPr>
                 <w:sz w:val="24"/>
@@ -916,7 +902,7 @@
           <w:p>
             <w:pPr>
               <w:pStyle w:val="Normal"/>
-              <w:spacing w:lineRule="auto"/>
+              <w:spacing w:lineRule="auto" w:line="240"/>
               <w:ind w:left="113" w:right="113" w:hanging="0"/>
               <w:rPr>
                 <w:sz w:val="24"/>
@@ -939,7 +925,7 @@
           <w:p>
             <w:pPr>
               <w:pStyle w:val="Normal"/>
-              <w:spacing w:lineRule="auto"/>
+              <w:spacing w:lineRule="auto" w:line="240"/>
               <w:ind w:left="113" w:right="113" w:hanging="0"/>
               <w:rPr>
                 <w:sz w:val="24"/>
@@ -962,7 +948,7 @@
           <w:p>
             <w:pPr>
               <w:pStyle w:val="Normal"/>
-              <w:spacing w:lineRule="auto"/>
+              <w:spacing w:lineRule="auto" w:line="240"/>
               <w:ind w:left="113" w:right="113" w:hanging="0"/>
               <w:rPr>
                 <w:sz w:val="24"/>
@@ -985,7 +971,7 @@
           <w:p>
             <w:pPr>
               <w:pStyle w:val="Normal"/>
-              <w:spacing w:lineRule="auto"/>
+              <w:spacing w:lineRule="auto" w:line="240"/>
               <w:ind w:left="113" w:right="113" w:hanging="0"/>
               <w:rPr>
                 <w:sz w:val="24"/>
@@ -1008,7 +994,7 @@
           <w:p>
             <w:pPr>
               <w:pStyle w:val="Normal"/>
-              <w:spacing w:lineRule="auto"/>
+              <w:spacing w:lineRule="auto" w:line="240"/>
               <w:ind w:left="113" w:right="113" w:hanging="0"/>
               <w:rPr>
                 <w:sz w:val="24"/>
@@ -1031,7 +1017,7 @@
           <w:p>
             <w:pPr>
               <w:pStyle w:val="Normal"/>
-              <w:spacing w:lineRule="auto"/>
+              <w:spacing w:lineRule="auto" w:line="240"/>
               <w:ind w:left="113" w:right="113" w:hanging="0"/>
               <w:rPr>
                 <w:sz w:val="24"/>
@@ -1054,7 +1040,7 @@
           <w:p>
             <w:pPr>
               <w:pStyle w:val="Normal"/>
-              <w:spacing w:lineRule="auto"/>
+              <w:spacing w:lineRule="auto" w:line="240"/>
               <w:ind w:left="113" w:right="113" w:hanging="0"/>
               <w:rPr>
                 <w:sz w:val="24"/>
@@ -1101,15 +1087,16 @@
           <w:p>
             <w:pPr>
               <w:pStyle w:val="Normal"/>
-              <w:spacing w:lineRule="auto"/>
-              <w:rPr>
-                <w:sz w:val="24"/>
-              </w:rPr>
-            </w:pPr>
-            <w:r>
-              <w:rPr>
-                <w:sz w:val="24"/>
-              </w:rPr>
+              <w:spacing w:lineRule="auto" w:line="240"/>
+              <w:rPr>
+                <w:sz w:val="24"/>
+              </w:rPr>
+            </w:pPr>
+            <w:r>
+              <w:rPr>
+                <w:sz w:val="24"/>
+              </w:rPr>
+              <w:t>it19058092</w:t>
             </w:r>
           </w:p>
         </w:tc>
@@ -1121,15 +1108,16 @@
           <w:p>
             <w:pPr>
               <w:pStyle w:val="Normal"/>
-              <w:spacing w:lineRule="auto"/>
-              <w:rPr>
-                <w:sz w:val="24"/>
-              </w:rPr>
-            </w:pPr>
-            <w:r>
-              <w:rPr>
-                <w:sz w:val="24"/>
-              </w:rPr>
+              <w:spacing w:lineRule="auto" w:line="240"/>
+              <w:rPr>
+                <w:sz w:val="24"/>
+              </w:rPr>
+            </w:pPr>
+            <w:r>
+              <w:rPr>
+                <w:sz w:val="24"/>
+              </w:rPr>
+              <w:t>A.G.S.D.Wickramarathna</w:t>
             </w:r>
           </w:p>
         </w:tc>
@@ -1142,7 +1130,7 @@
           <w:p>
             <w:pPr>
               <w:pStyle w:val="Normal"/>
-              <w:spacing w:lineRule="auto"/>
+              <w:spacing w:lineRule="auto" w:line="240"/>
               <w:rPr>
                 <w:sz w:val="24"/>
               </w:rPr>
@@ -1163,7 +1151,7 @@
           <w:p>
             <w:pPr>
               <w:pStyle w:val="Normal"/>
-              <w:spacing w:lineRule="auto"/>
+              <w:spacing w:lineRule="auto" w:line="240"/>
               <w:rPr>
                 <w:sz w:val="24"/>
               </w:rPr>
@@ -1183,7 +1171,7 @@
           <w:p>
             <w:pPr>
               <w:pStyle w:val="Normal"/>
-              <w:spacing w:lineRule="auto"/>
+              <w:spacing w:lineRule="auto" w:line="240"/>
               <w:rPr>
                 <w:sz w:val="24"/>
               </w:rPr>
@@ -1203,7 +1191,7 @@
           <w:p>
             <w:pPr>
               <w:pStyle w:val="Normal"/>
-              <w:spacing w:lineRule="auto"/>
+              <w:spacing w:lineRule="auto" w:line="240"/>
               <w:rPr>
                 <w:sz w:val="24"/>
               </w:rPr>
@@ -1223,7 +1211,7 @@
           <w:p>
             <w:pPr>
               <w:pStyle w:val="Normal"/>
-              <w:spacing w:lineRule="auto"/>
+              <w:spacing w:lineRule="auto" w:line="240"/>
               <w:rPr>
                 <w:sz w:val="24"/>
               </w:rPr>
@@ -1243,7 +1231,7 @@
           <w:p>
             <w:pPr>
               <w:pStyle w:val="Normal"/>
-              <w:spacing w:lineRule="auto"/>
+              <w:spacing w:lineRule="auto" w:line="240"/>
               <w:rPr>
                 <w:sz w:val="24"/>
               </w:rPr>
@@ -1263,7 +1251,7 @@
           <w:p>
             <w:pPr>
               <w:pStyle w:val="Normal"/>
-              <w:spacing w:lineRule="auto"/>
+              <w:spacing w:lineRule="auto" w:line="240"/>
               <w:rPr>
                 <w:sz w:val="24"/>
               </w:rPr>
@@ -1283,7 +1271,7 @@
           <w:p>
             <w:pPr>
               <w:pStyle w:val="Normal"/>
-              <w:spacing w:lineRule="auto"/>
+              <w:spacing w:lineRule="auto" w:line="240"/>
               <w:rPr>
                 <w:sz w:val="24"/>
               </w:rPr>
@@ -1303,7 +1291,7 @@
           <w:p>
             <w:pPr>
               <w:pStyle w:val="Normal"/>
-              <w:spacing w:lineRule="auto"/>
+              <w:spacing w:lineRule="auto" w:line="240"/>
               <w:rPr>
                 <w:sz w:val="24"/>
               </w:rPr>
@@ -1323,7 +1311,7 @@
           <w:p>
             <w:pPr>
               <w:pStyle w:val="Normal"/>
-              <w:spacing w:lineRule="auto"/>
+              <w:spacing w:lineRule="auto" w:line="240"/>
               <w:rPr>
                 <w:sz w:val="24"/>
               </w:rPr>
@@ -1343,7 +1331,7 @@
           <w:p>
             <w:pPr>
               <w:pStyle w:val="Normal"/>
-              <w:spacing w:lineRule="auto"/>
+              <w:spacing w:lineRule="auto" w:line="240"/>
               <w:rPr>
                 <w:sz w:val="24"/>
               </w:rPr>
@@ -1363,7 +1351,7 @@
           <w:p>
             <w:pPr>
               <w:pStyle w:val="Normal"/>
-              <w:spacing w:lineRule="auto"/>
+              <w:spacing w:lineRule="auto" w:line="240"/>
               <w:rPr>
                 <w:sz w:val="24"/>
               </w:rPr>
@@ -1408,7 +1396,7 @@
           <w:p>
             <w:pPr>
               <w:pStyle w:val="Normal"/>
-              <w:spacing w:lineRule="auto"/>
+              <w:spacing w:lineRule="auto" w:line="240"/>
               <w:rPr>
                 <w:sz w:val="24"/>
               </w:rPr>
@@ -1428,7 +1416,7 @@
           <w:p>
             <w:pPr>
               <w:pStyle w:val="Normal"/>
-              <w:spacing w:lineRule="auto"/>
+              <w:spacing w:lineRule="auto" w:line="240"/>
               <w:rPr>
                 <w:sz w:val="24"/>
               </w:rPr>
@@ -1449,7 +1437,7 @@
           <w:p>
             <w:pPr>
               <w:pStyle w:val="Normal"/>
-              <w:spacing w:lineRule="auto"/>
+              <w:spacing w:lineRule="auto" w:line="240"/>
               <w:rPr>
                 <w:sz w:val="24"/>
               </w:rPr>
@@ -1470,7 +1458,7 @@
           <w:p>
             <w:pPr>
               <w:pStyle w:val="Normal"/>
-              <w:spacing w:lineRule="auto"/>
+              <w:spacing w:lineRule="auto" w:line="240"/>
               <w:rPr>
                 <w:sz w:val="24"/>
               </w:rPr>
@@ -1490,7 +1478,7 @@
           <w:p>
             <w:pPr>
               <w:pStyle w:val="Normal"/>
-              <w:spacing w:lineRule="auto"/>
+              <w:spacing w:lineRule="auto" w:line="240"/>
               <w:rPr>
                 <w:sz w:val="24"/>
               </w:rPr>
@@ -1510,7 +1498,7 @@
           <w:p>
             <w:pPr>
               <w:pStyle w:val="Normal"/>
-              <w:spacing w:lineRule="auto"/>
+              <w:spacing w:lineRule="auto" w:line="240"/>
               <w:rPr>
                 <w:sz w:val="24"/>
               </w:rPr>
@@ -1530,7 +1518,7 @@
           <w:p>
             <w:pPr>
               <w:pStyle w:val="Normal"/>
-              <w:spacing w:lineRule="auto"/>
+              <w:spacing w:lineRule="auto" w:line="240"/>
               <w:rPr>
                 <w:sz w:val="24"/>
               </w:rPr>
@@ -1550,7 +1538,7 @@
           <w:p>
             <w:pPr>
               <w:pStyle w:val="Normal"/>
-              <w:spacing w:lineRule="auto"/>
+              <w:spacing w:lineRule="auto" w:line="240"/>
               <w:rPr>
                 <w:sz w:val="24"/>
               </w:rPr>
@@ -1570,7 +1558,7 @@
           <w:p>
             <w:pPr>
               <w:pStyle w:val="Normal"/>
-              <w:spacing w:lineRule="auto"/>
+              <w:spacing w:lineRule="auto" w:line="240"/>
               <w:rPr>
                 <w:sz w:val="24"/>
               </w:rPr>
@@ -1590,7 +1578,7 @@
           <w:p>
             <w:pPr>
               <w:pStyle w:val="Normal"/>
-              <w:spacing w:lineRule="auto"/>
+              <w:spacing w:lineRule="auto" w:line="240"/>
               <w:rPr>
                 <w:sz w:val="24"/>
               </w:rPr>
@@ -1610,7 +1598,7 @@
           <w:p>
             <w:pPr>
               <w:pStyle w:val="Normal"/>
-              <w:spacing w:lineRule="auto"/>
+              <w:spacing w:lineRule="auto" w:line="240"/>
               <w:rPr>
                 <w:sz w:val="24"/>
               </w:rPr>
@@ -1630,7 +1618,7 @@
           <w:p>
             <w:pPr>
               <w:pStyle w:val="Normal"/>
-              <w:spacing w:lineRule="auto"/>
+              <w:spacing w:lineRule="auto" w:line="240"/>
               <w:rPr>
                 <w:sz w:val="24"/>
               </w:rPr>
@@ -1650,7 +1638,7 @@
           <w:p>
             <w:pPr>
               <w:pStyle w:val="Normal"/>
-              <w:spacing w:lineRule="auto"/>
+              <w:spacing w:lineRule="auto" w:line="240"/>
               <w:rPr>
                 <w:sz w:val="24"/>
               </w:rPr>
@@ -1670,7 +1658,7 @@
           <w:p>
             <w:pPr>
               <w:pStyle w:val="Normal"/>
-              <w:spacing w:lineRule="auto"/>
+              <w:spacing w:lineRule="auto" w:line="240"/>
               <w:rPr>
                 <w:sz w:val="24"/>
               </w:rPr>
@@ -1715,7 +1703,7 @@
           <w:p>
             <w:pPr>
               <w:pStyle w:val="Normal"/>
-              <w:spacing w:lineRule="auto"/>
+              <w:spacing w:lineRule="auto" w:line="240"/>
               <w:rPr>
                 <w:sz w:val="24"/>
               </w:rPr>
@@ -1735,7 +1723,7 @@
           <w:p>
             <w:pPr>
               <w:pStyle w:val="Normal"/>
-              <w:spacing w:lineRule="auto"/>
+              <w:spacing w:lineRule="auto" w:line="240"/>
               <w:rPr>
                 <w:sz w:val="24"/>
               </w:rPr>
@@ -1756,7 +1744,7 @@
           <w:p>
             <w:pPr>
               <w:pStyle w:val="Normal"/>
-              <w:spacing w:lineRule="auto"/>
+              <w:spacing w:lineRule="auto" w:line="240"/>
               <w:rPr>
                 <w:sz w:val="24"/>
               </w:rPr>
@@ -1777,7 +1765,7 @@
           <w:p>
             <w:pPr>
               <w:pStyle w:val="Normal"/>
-              <w:spacing w:lineRule="auto"/>
+              <w:spacing w:lineRule="auto" w:line="240"/>
               <w:rPr>
                 <w:sz w:val="24"/>
               </w:rPr>
@@ -1797,7 +1785,7 @@
           <w:p>
             <w:pPr>
               <w:pStyle w:val="Normal"/>
-              <w:spacing w:lineRule="auto"/>
+              <w:spacing w:lineRule="auto" w:line="240"/>
               <w:rPr>
                 <w:sz w:val="24"/>
               </w:rPr>
@@ -1817,7 +1805,7 @@
           <w:p>
             <w:pPr>
               <w:pStyle w:val="Normal"/>
-              <w:spacing w:lineRule="auto"/>
+              <w:spacing w:lineRule="auto" w:line="240"/>
               <w:rPr>
                 <w:sz w:val="24"/>
               </w:rPr>
@@ -1837,7 +1825,7 @@
           <w:p>
             <w:pPr>
               <w:pStyle w:val="Normal"/>
-              <w:spacing w:lineRule="auto"/>
+              <w:spacing w:lineRule="auto" w:line="240"/>
               <w:rPr>
                 <w:sz w:val="24"/>
               </w:rPr>
@@ -1857,7 +1845,7 @@
           <w:p>
             <w:pPr>
               <w:pStyle w:val="Normal"/>
-              <w:spacing w:lineRule="auto"/>
+              <w:spacing w:lineRule="auto" w:line="240"/>
               <w:rPr>
                 <w:sz w:val="24"/>
               </w:rPr>
@@ -1877,7 +1865,7 @@
           <w:p>
             <w:pPr>
               <w:pStyle w:val="Normal"/>
-              <w:spacing w:lineRule="auto"/>
+              <w:spacing w:lineRule="auto" w:line="240"/>
               <w:rPr>
                 <w:sz w:val="24"/>
               </w:rPr>
@@ -1897,7 +1885,7 @@
           <w:p>
             <w:pPr>
               <w:pStyle w:val="Normal"/>
-              <w:spacing w:lineRule="auto"/>
+              <w:spacing w:lineRule="auto" w:line="240"/>
               <w:rPr>
                 <w:sz w:val="24"/>
               </w:rPr>
@@ -1917,7 +1905,7 @@
           <w:p>
             <w:pPr>
               <w:pStyle w:val="Normal"/>
-              <w:spacing w:lineRule="auto"/>
+              <w:spacing w:lineRule="auto" w:line="240"/>
               <w:rPr>
                 <w:sz w:val="24"/>
               </w:rPr>
@@ -1937,7 +1925,7 @@
           <w:p>
             <w:pPr>
               <w:pStyle w:val="Normal"/>
-              <w:spacing w:lineRule="auto"/>
+              <w:spacing w:lineRule="auto" w:line="240"/>
               <w:rPr>
                 <w:sz w:val="24"/>
               </w:rPr>
@@ -1957,7 +1945,7 @@
           <w:p>
             <w:pPr>
               <w:pStyle w:val="Normal"/>
-              <w:spacing w:lineRule="auto"/>
+              <w:spacing w:lineRule="auto" w:line="240"/>
               <w:rPr>
                 <w:sz w:val="24"/>
               </w:rPr>
@@ -1977,7 +1965,7 @@
           <w:p>
             <w:pPr>
               <w:pStyle w:val="Normal"/>
-              <w:spacing w:lineRule="auto"/>
+              <w:spacing w:lineRule="auto" w:line="240"/>
               <w:rPr>
                 <w:sz w:val="24"/>
               </w:rPr>
@@ -2022,7 +2010,7 @@
           <w:p>
             <w:pPr>
               <w:pStyle w:val="Normal"/>
-              <w:spacing w:lineRule="auto"/>
+              <w:spacing w:lineRule="auto" w:line="240"/>
               <w:rPr>
                 <w:sz w:val="24"/>
               </w:rPr>
@@ -2042,7 +2030,7 @@
           <w:p>
             <w:pPr>
               <w:pStyle w:val="Normal"/>
-              <w:spacing w:lineRule="auto"/>
+              <w:spacing w:lineRule="auto" w:line="240"/>
               <w:rPr>
                 <w:sz w:val="24"/>
               </w:rPr>
@@ -2063,7 +2051,7 @@
           <w:p>
             <w:pPr>
               <w:pStyle w:val="Normal"/>
-              <w:spacing w:lineRule="auto"/>
+              <w:spacing w:lineRule="auto" w:line="240"/>
               <w:rPr>
                 <w:sz w:val="24"/>
               </w:rPr>
@@ -2084,7 +2072,7 @@
           <w:p>
             <w:pPr>
               <w:pStyle w:val="Normal"/>
-              <w:spacing w:lineRule="auto"/>
+              <w:spacing w:lineRule="auto" w:line="240"/>
               <w:rPr>
                 <w:sz w:val="24"/>
               </w:rPr>
@@ -2104,7 +2092,7 @@
           <w:p>
             <w:pPr>
               <w:pStyle w:val="Normal"/>
-              <w:spacing w:lineRule="auto"/>
+              <w:spacing w:lineRule="auto" w:line="240"/>
               <w:rPr>
                 <w:sz w:val="24"/>
               </w:rPr>
@@ -2124,7 +2112,7 @@
           <w:p>
             <w:pPr>
               <w:pStyle w:val="Normal"/>
-              <w:spacing w:lineRule="auto"/>
+              <w:spacing w:lineRule="auto" w:line="240"/>
               <w:rPr>
                 <w:sz w:val="24"/>
               </w:rPr>
@@ -2144,7 +2132,7 @@
           <w:p>
             <w:pPr>
               <w:pStyle w:val="Normal"/>
-              <w:spacing w:lineRule="auto"/>
+              <w:spacing w:lineRule="auto" w:line="240"/>
               <w:rPr>
                 <w:sz w:val="24"/>
               </w:rPr>
@@ -2164,7 +2152,7 @@
           <w:p>
             <w:pPr>
               <w:pStyle w:val="Normal"/>
-              <w:spacing w:lineRule="auto"/>
+              <w:spacing w:lineRule="auto" w:line="240"/>
               <w:rPr>
                 <w:sz w:val="24"/>
               </w:rPr>
@@ -2184,7 +2172,7 @@
           <w:p>
             <w:pPr>
               <w:pStyle w:val="Normal"/>
-              <w:spacing w:lineRule="auto"/>
+              <w:spacing w:lineRule="auto" w:line="240"/>
               <w:rPr>
                 <w:sz w:val="24"/>
               </w:rPr>
@@ -2204,7 +2192,7 @@
           <w:p>
             <w:pPr>
               <w:pStyle w:val="Normal"/>
-              <w:spacing w:lineRule="auto"/>
+              <w:spacing w:lineRule="auto" w:line="240"/>
               <w:rPr>
                 <w:sz w:val="24"/>
               </w:rPr>
@@ -2224,7 +2212,7 @@
           <w:p>
             <w:pPr>
               <w:pStyle w:val="Normal"/>
-              <w:spacing w:lineRule="auto"/>
+              <w:spacing w:lineRule="auto" w:line="240"/>
               <w:rPr>
                 <w:sz w:val="24"/>
               </w:rPr>
@@ -2244,7 +2232,7 @@
           <w:p>
             <w:pPr>
               <w:pStyle w:val="Normal"/>
-              <w:spacing w:lineRule="auto"/>
+              <w:spacing w:lineRule="auto" w:line="240"/>
               <w:rPr>
                 <w:sz w:val="24"/>
               </w:rPr>
@@ -2264,7 +2252,7 @@
           <w:p>
             <w:pPr>
               <w:pStyle w:val="Normal"/>
-              <w:spacing w:lineRule="auto"/>
+              <w:spacing w:lineRule="auto" w:line="240"/>
               <w:rPr>
                 <w:sz w:val="24"/>
               </w:rPr>
@@ -2284,7 +2272,7 @@
           <w:p>
             <w:pPr>
               <w:pStyle w:val="Normal"/>
-              <w:spacing w:lineRule="auto"/>
+              <w:spacing w:lineRule="auto" w:line="240"/>
               <w:rPr>
                 <w:sz w:val="24"/>
               </w:rPr>
@@ -2329,7 +2317,7 @@
           <w:p>
             <w:pPr>
               <w:pStyle w:val="Normal"/>
-              <w:spacing w:lineRule="auto"/>
+              <w:spacing w:lineRule="auto" w:line="240"/>
               <w:rPr>
                 <w:sz w:val="24"/>
               </w:rPr>
@@ -2349,7 +2337,7 @@
           <w:p>
             <w:pPr>
               <w:pStyle w:val="Normal"/>
-              <w:spacing w:lineRule="auto"/>
+              <w:spacing w:lineRule="auto" w:line="240"/>
               <w:rPr>
                 <w:sz w:val="24"/>
               </w:rPr>
@@ -2370,7 +2358,7 @@
           <w:p>
             <w:pPr>
               <w:pStyle w:val="Normal"/>
-              <w:spacing w:lineRule="auto"/>
+              <w:spacing w:lineRule="auto" w:line="240"/>
               <w:rPr>
                 <w:sz w:val="24"/>
               </w:rPr>
@@ -2391,7 +2379,7 @@
           <w:p>
             <w:pPr>
               <w:pStyle w:val="Normal"/>
-              <w:spacing w:lineRule="auto"/>
+              <w:spacing w:lineRule="auto" w:line="240"/>
               <w:rPr>
                 <w:sz w:val="24"/>
               </w:rPr>
@@ -2411,7 +2399,7 @@
           <w:p>
             <w:pPr>
               <w:pStyle w:val="Normal"/>
-              <w:spacing w:lineRule="auto"/>
+              <w:spacing w:lineRule="auto" w:line="240"/>
               <w:rPr>
                 <w:sz w:val="24"/>
               </w:rPr>
@@ -2431,7 +2419,7 @@
           <w:p>
             <w:pPr>
               <w:pStyle w:val="Normal"/>
-              <w:spacing w:lineRule="auto"/>
+              <w:spacing w:lineRule="auto" w:line="240"/>
               <w:rPr>
                 <w:sz w:val="24"/>
               </w:rPr>
@@ -2451,7 +2439,7 @@
           <w:p>
             <w:pPr>
               <w:pStyle w:val="Normal"/>
-              <w:spacing w:lineRule="auto"/>
+              <w:spacing w:lineRule="auto" w:line="240"/>
               <w:rPr>
                 <w:sz w:val="24"/>
               </w:rPr>
@@ -2471,7 +2459,7 @@
           <w:p>
             <w:pPr>
               <w:pStyle w:val="Normal"/>
-              <w:spacing w:lineRule="auto"/>
+              <w:spacing w:lineRule="auto" w:line="240"/>
               <w:rPr>
                 <w:sz w:val="24"/>
               </w:rPr>
@@ -2491,7 +2479,7 @@
           <w:p>
             <w:pPr>
               <w:pStyle w:val="Normal"/>
-              <w:spacing w:lineRule="auto"/>
+              <w:spacing w:lineRule="auto" w:line="240"/>
               <w:rPr>
                 <w:sz w:val="24"/>
               </w:rPr>
@@ -2511,7 +2499,7 @@
           <w:p>
             <w:pPr>
               <w:pStyle w:val="Normal"/>
-              <w:spacing w:lineRule="auto"/>
+              <w:spacing w:lineRule="auto" w:line="240"/>
               <w:rPr>
                 <w:sz w:val="24"/>
               </w:rPr>
@@ -2531,7 +2519,7 @@
           <w:p>
             <w:pPr>
               <w:pStyle w:val="Normal"/>
-              <w:spacing w:lineRule="auto"/>
+              <w:spacing w:lineRule="auto" w:line="240"/>
               <w:rPr>
                 <w:sz w:val="24"/>
               </w:rPr>
@@ -2551,7 +2539,7 @@
           <w:p>
             <w:pPr>
               <w:pStyle w:val="Normal"/>
-              <w:spacing w:lineRule="auto"/>
+              <w:spacing w:lineRule="auto" w:line="240"/>
               <w:rPr>
                 <w:sz w:val="24"/>
               </w:rPr>
@@ -2571,7 +2559,7 @@
           <w:p>
             <w:pPr>
               <w:pStyle w:val="Normal"/>
-              <w:spacing w:lineRule="auto"/>
+              <w:spacing w:lineRule="auto" w:line="240"/>
               <w:rPr>
                 <w:sz w:val="24"/>
               </w:rPr>
@@ -2591,7 +2579,7 @@
           <w:p>
             <w:pPr>
               <w:pStyle w:val="Normal"/>
-              <w:spacing w:lineRule="auto"/>
+              <w:spacing w:lineRule="auto" w:line="240"/>
               <w:rPr>
                 <w:sz w:val="24"/>
               </w:rPr>
@@ -2628,7 +2616,7 @@
     <w:p>
       <w:pPr>
         <w:pStyle w:val="Normal"/>
-        <w:spacing w:lineRule="auto"/>
+        <w:spacing w:lineRule="auto" w:line="240"/>
         <w:rPr>
           <w:sz w:val="24"/>
         </w:rPr>
@@ -2642,19 +2630,21 @@
     <w:p>
       <w:pPr>
         <w:pStyle w:val="Normal"/>
-        <w:spacing w:lineRule="auto"/>
+        <w:spacing w:lineRule="auto" w:line="240"/>
         <w:rPr>
           <w:sz w:val="24"/>
         </w:rPr>
       </w:pPr>
       <w:r>
-        <w:rPr/>
+        <w:rPr>
+          <w:sz w:val="24"/>
+        </w:rPr>
       </w:r>
     </w:p>
     <w:p>
       <w:pPr>
         <w:pStyle w:val="Normal"/>
-        <w:spacing w:lineRule="auto"/>
+        <w:spacing w:lineRule="auto" w:line="240"/>
         <w:rPr>
           <w:sz w:val="24"/>
         </w:rPr>
@@ -2669,7 +2659,7 @@
     <w:p>
       <w:pPr>
         <w:pStyle w:val="Normal"/>
-        <w:spacing w:lineRule="auto"/>
+        <w:spacing w:lineRule="auto" w:line="240"/>
         <w:rPr>
           <w:sz w:val="24"/>
         </w:rPr>
@@ -2683,7 +2673,7 @@
     <w:p>
       <w:pPr>
         <w:pStyle w:val="Normal"/>
-        <w:spacing w:lineRule="auto"/>
+        <w:spacing w:lineRule="auto" w:line="240"/>
         <w:rPr>
           <w:sz w:val="24"/>
         </w:rPr>
@@ -2698,7 +2688,7 @@
     <w:p>
       <w:pPr>
         <w:pStyle w:val="Normal"/>
-        <w:spacing w:lineRule="auto"/>
+        <w:spacing w:lineRule="auto" w:line="240"/>
         <w:rPr>
           <w:sz w:val="24"/>
         </w:rPr>
@@ -2713,7 +2703,7 @@
     <w:p>
       <w:pPr>
         <w:pStyle w:val="Normal"/>
-        <w:spacing w:lineRule="auto"/>
+        <w:spacing w:lineRule="auto" w:line="240"/>
         <w:rPr>
           <w:color w:val="AEAAAA" w:themeColor="background2" w:themeShade="bf"/>
         </w:rPr>
@@ -2727,7 +2717,7 @@
     <w:p>
       <w:pPr>
         <w:pStyle w:val="Normal"/>
-        <w:spacing w:lineRule="auto"/>
+        <w:spacing w:lineRule="auto" w:line="240"/>
         <w:rPr>
           <w:color w:val="AEAAAA" w:themeColor="background2" w:themeShade="bf"/>
         </w:rPr>
@@ -2742,7 +2732,7 @@
     <w:p>
       <w:pPr>
         <w:pStyle w:val="Normal"/>
-        <w:spacing w:lineRule="auto"/>
+        <w:spacing w:lineRule="auto" w:line="240"/>
         <w:rPr>
           <w:sz w:val="24"/>
           <w:szCs w:val="24"/>
@@ -2759,7 +2749,7 @@
     <w:p>
       <w:pPr>
         <w:pStyle w:val="Normal"/>
-        <w:spacing w:lineRule="auto"/>
+        <w:spacing w:lineRule="auto" w:line="240"/>
         <w:rPr>
           <w:sz w:val="24"/>
           <w:szCs w:val="24"/>
@@ -2775,7 +2765,7 @@
     <w:p>
       <w:pPr>
         <w:pStyle w:val="Normal"/>
-        <w:spacing w:lineRule="auto"/>
+        <w:spacing w:lineRule="auto" w:line="240"/>
         <w:rPr>
           <w:sz w:val="24"/>
           <w:szCs w:val="24"/>
@@ -2792,7 +2782,7 @@
     <w:p>
       <w:pPr>
         <w:pStyle w:val="Normal"/>
-        <w:spacing w:lineRule="auto"/>
+        <w:spacing w:lineRule="auto" w:line="240"/>
         <w:rPr>
           <w:color w:val="AEAAAA" w:themeColor="background2" w:themeShade="bf"/>
           <w:sz w:val="24"/>
@@ -3213,6 +3203,7 @@
     <w:qFormat/>
     <w:pPr>
       <w:widowControl/>
+      <w:suppressAutoHyphens w:val="true"/>
       <w:bidi w:val="0"/>
       <w:spacing w:before="0" w:after="0"/>
       <w:jc w:val="left"/>

</xml_diff>